<commit_message>
Code edited so that YCG runs. Only problem to fix with this species now is the significant increse the GAMs are showing along the graph. Should be a stable straight line not an increasing one
</commit_message>
<xml_diff>
--- a/code_to_change.docx
+++ b/code_to_change.docx
@@ -20,23 +20,73 @@
       <w:proofErr w:type="spellEnd"/>
     </w:p>
     <w:p>
-      <w:r>
+      <w:pPr>
+        <w:rPr>
+          <w:strike/>
+        </w:rPr>
+      </w:pPr>
+      <w:r>
+        <w:rPr>
+          <w:strike/>
+        </w:rPr>
         <w:t>Line 13 – ensure this is sourcing the updated data</w:t>
       </w:r>
     </w:p>
     <w:p>
-      <w:r>
+      <w:pPr>
+        <w:rPr>
+          <w:strike/>
+        </w:rPr>
+      </w:pPr>
+      <w:r>
+        <w:rPr>
+          <w:strike/>
+        </w:rPr>
         <w:t>Line 144:146 – add new year to this</w:t>
       </w:r>
     </w:p>
     <w:p>
-      <w:r>
+      <w:pPr>
+        <w:rPr>
+          <w:strike/>
+        </w:rPr>
+      </w:pPr>
+      <w:r>
+        <w:rPr>
+          <w:strike/>
+        </w:rPr>
         <w:t>Line 316 – add new year (“eff_22”)</w:t>
       </w:r>
     </w:p>
     <w:p>
       <w:r>
+        <w:rPr>
+          <w:strike/>
+        </w:rPr>
         <w:t>Line 361 – Not sure but think this might need to be changed from 20 to 22?</w:t>
+      </w:r>
+      <w:r>
+        <w:rPr>
+          <w:strike/>
+        </w:rPr>
+        <w:t xml:space="preserve"> </w:t>
+      </w:r>
+      <w:r>
+        <w:rPr>
+          <w:strike/>
+        </w:rPr>
+        <w:sym w:font="Wingdings" w:char="F0E0"/>
+      </w:r>
+      <w:r>
+        <w:t xml:space="preserve"> No because you are replacing the “eff_” to create a date, </w:t>
+      </w:r>
+      <w:proofErr w:type="spellStart"/>
+      <w:r>
+        <w:t>i.d</w:t>
+      </w:r>
+      <w:proofErr w:type="spellEnd"/>
+      <w:r>
+        <w:t xml:space="preserve"> changing eff_20 to 22, so if this was changed would break the replacement patten</w:t>
       </w:r>
     </w:p>
     <w:p>
@@ -52,30 +102,40 @@
           <w:b/>
           <w:bCs/>
         </w:rPr>
-        <w:t>CDS_trends_</w:t>
-      </w:r>
-      <w:proofErr w:type="gramStart"/>
-      <w:r>
-        <w:rPr>
-          <w:b/>
-          <w:bCs/>
-        </w:rPr>
-        <w:t>final.r</w:t>
-      </w:r>
-      <w:proofErr w:type="spellEnd"/>
-      <w:proofErr w:type="gramEnd"/>
-    </w:p>
-    <w:p>
-      <w:r>
+        <w:t>CDS_trends_final.r</w:t>
+      </w:r>
+      <w:proofErr w:type="spellEnd"/>
+    </w:p>
+    <w:p>
+      <w:pPr>
+        <w:rPr>
+          <w:strike/>
+        </w:rPr>
+      </w:pPr>
+      <w:r>
+        <w:rPr>
+          <w:strike/>
+        </w:rPr>
         <w:t>Line 11 – ensure sample.table.csv is updated</w:t>
       </w:r>
     </w:p>
     <w:p>
-      <w:r>
+      <w:pPr>
+        <w:rPr>
+          <w:strike/>
+        </w:rPr>
+      </w:pPr>
+      <w:r>
+        <w:rPr>
+          <w:strike/>
+        </w:rPr>
         <w:t>Lines 87:97 – ensure you have added the 2022 results to the individual species results files in Data/</w:t>
       </w:r>
       <w:proofErr w:type="spellStart"/>
       <w:r>
+        <w:rPr>
+          <w:strike/>
+        </w:rPr>
         <w:t>CDS_results</w:t>
       </w:r>
       <w:proofErr w:type="spellEnd"/>
@@ -83,18 +143,32 @@
     <w:p/>
     <w:p>
       <w:r>
-        <w:t>NEED TO DO TH</w:t>
-      </w:r>
-      <w:r>
-        <w:t>E BELOW</w:t>
-      </w:r>
-      <w:r>
-        <w:t xml:space="preserve"> IN EACH SPECIES SECTION)</w:t>
-      </w:r>
-    </w:p>
-    <w:p>
-      <w:r>
-        <w:t xml:space="preserve">Line 321 – add 2022 </w:t>
+        <w:t>NEED TO DO THE BELOW IN EACH SPECIES SECTION)</w:t>
+      </w:r>
+    </w:p>
+    <w:p>
+      <w:r>
+        <w:t xml:space="preserve">BSD, </w:t>
+      </w:r>
+      <w:r>
+        <w:rPr>
+          <w:strike/>
+        </w:rPr>
+        <w:t>YCG</w:t>
+      </w:r>
+      <w:r>
+        <w:t>, PTM, LTM, RMJ, GPF, PIG, GSL</w:t>
+      </w:r>
+    </w:p>
+    <w:p>
+      <w:r>
+        <w:rPr>
+          <w:strike/>
+        </w:rPr>
+        <w:t>Line 321</w:t>
+      </w:r>
+      <w:r>
+        <w:t xml:space="preserve"> – add 2022 </w:t>
       </w:r>
     </w:p>
     <w:p>
@@ -109,23 +183,312 @@
       <w:r>
         <w:t xml:space="preserve"> etc)</w:t>
       </w:r>
-    </w:p>
-    <w:p>
-      <w:r>
-        <w:t>Line 349 – change “to=2022”</w:t>
-      </w:r>
-    </w:p>
-    <w:p>
-      <w:r>
-        <w:t>Line 362 – change save file location</w:t>
-      </w:r>
-    </w:p>
-    <w:p>
-      <w:r>
-        <w:t>Line 382 – change to “to=2022”</w:t>
+      <w:r>
+        <w:t xml:space="preserve">. Use the models that I </w:t>
+      </w:r>
+      <w:proofErr w:type="spellStart"/>
+      <w:r>
+        <w:t>hav</w:t>
+      </w:r>
+      <w:proofErr w:type="spellEnd"/>
+      <w:r>
+        <w:t xml:space="preserve"> just developed </w:t>
+      </w:r>
+      <w:proofErr w:type="spellStart"/>
+      <w:r>
+        <w:t>ot</w:t>
+      </w:r>
+      <w:proofErr w:type="spellEnd"/>
+      <w:r>
+        <w:t xml:space="preserve"> change each species in this</w:t>
+      </w:r>
+      <w:r>
+        <w:t>. Model most commonly used for the overall analysis from previous years. Can look at output and then decide if want to go the long way around and code in the modelling decisions and choices</w:t>
+      </w:r>
+    </w:p>
+    <w:p>
+      <w:r>
+        <w:rPr>
+          <w:strike/>
+        </w:rPr>
+        <w:t>Line 349</w:t>
+      </w:r>
+      <w:r>
+        <w:t xml:space="preserve"> – change “to=2022”</w:t>
+      </w:r>
+    </w:p>
+    <w:p>
+      <w:r>
+        <w:rPr>
+          <w:strike/>
+        </w:rPr>
+        <w:t>Line 362</w:t>
+      </w:r>
+      <w:r>
+        <w:t xml:space="preserve"> – change save file location</w:t>
+      </w:r>
+      <w:r>
+        <w:t xml:space="preserve"> </w:t>
+      </w:r>
+      <w:r>
+        <w:sym w:font="Wingdings" w:char="F0E0"/>
+      </w:r>
+      <w:r>
+        <w:t xml:space="preserve"> </w:t>
+      </w:r>
+      <w:r>
+        <w:rPr>
+          <w:highlight w:val="yellow"/>
+        </w:rPr>
+        <w:t>But this might not work, may have to tweak once get to running this section</w:t>
+      </w:r>
+    </w:p>
+    <w:p>
+      <w:r>
+        <w:rPr>
+          <w:strike/>
+        </w:rPr>
+        <w:t>Line 382</w:t>
+      </w:r>
+      <w:r>
+        <w:t xml:space="preserve"> – change to “to=2022”</w:t>
+      </w:r>
+    </w:p>
+    <w:p>
+      <w:r>
+        <w:t>Line 389 and 392 – Change directories</w:t>
+      </w:r>
+      <w:r>
+        <w:t xml:space="preserve"> </w:t>
+      </w:r>
+      <w:r>
+        <w:sym w:font="Wingdings" w:char="F0E0"/>
+      </w:r>
+      <w:r>
+        <w:t xml:space="preserve"> </w:t>
+      </w:r>
+      <w:r>
+        <w:rPr>
+          <w:highlight w:val="yellow"/>
+        </w:rPr>
+        <w:t>Again this might not work</w:t>
+      </w:r>
+      <w:r>
+        <w:t xml:space="preserve"> </w:t>
+      </w:r>
+    </w:p>
+    <w:p>
+      <w:r>
+        <w:t xml:space="preserve">Have to change a lot of pathways to data that’s in here. For example line 12 in </w:t>
+      </w:r>
+      <w:proofErr w:type="spellStart"/>
+      <w:r>
+        <w:t>CDS_trends_final</w:t>
+      </w:r>
+      <w:proofErr w:type="spellEnd"/>
+      <w:r>
+        <w:t xml:space="preserve"> </w:t>
       </w:r>
     </w:p>
     <w:p/>
+    <w:p>
+      <w:r>
+        <w:t xml:space="preserve">Had to change line </w:t>
+      </w:r>
+      <w:r>
+        <w:t xml:space="preserve">   </w:t>
+      </w:r>
+      <w:r>
+        <w:t xml:space="preserve">125 from </w:t>
+      </w:r>
+      <w:r>
+        <w:t xml:space="preserve">     eff_dat.2 &lt;- </w:t>
+      </w:r>
+      <w:proofErr w:type="spellStart"/>
+      <w:r>
+        <w:t>pivot_wider</w:t>
+      </w:r>
+      <w:proofErr w:type="spellEnd"/>
+      <w:r>
+        <w:t>(</w:t>
+      </w:r>
+      <w:proofErr w:type="spellStart"/>
+      <w:r>
+        <w:t>eff_dat</w:t>
+      </w:r>
+      <w:proofErr w:type="spellEnd"/>
+      <w:r>
+        <w:t xml:space="preserve">, </w:t>
+      </w:r>
+      <w:proofErr w:type="spellStart"/>
+      <w:r>
+        <w:t>id_cols</w:t>
+      </w:r>
+      <w:proofErr w:type="spellEnd"/>
+      <w:r>
+        <w:t xml:space="preserve"> = c("Sample.Label","</w:t>
+      </w:r>
+      <w:proofErr w:type="spellStart"/>
+      <w:r>
+        <w:t>Region.Label</w:t>
+      </w:r>
+      <w:proofErr w:type="spellEnd"/>
+      <w:r>
+        <w:t xml:space="preserve">"), </w:t>
+      </w:r>
+      <w:proofErr w:type="spellStart"/>
+      <w:r>
+        <w:t>names_from</w:t>
+      </w:r>
+      <w:proofErr w:type="spellEnd"/>
+      <w:r>
+        <w:t xml:space="preserve"> = </w:t>
+      </w:r>
+      <w:proofErr w:type="spellStart"/>
+      <w:r>
+        <w:t>Region.Label</w:t>
+      </w:r>
+      <w:proofErr w:type="spellEnd"/>
+      <w:r>
+        <w:t>,</w:t>
+      </w:r>
+    </w:p>
+    <w:p>
+      <w:r>
+        <w:t xml:space="preserve">                                 </w:t>
+      </w:r>
+      <w:proofErr w:type="spellStart"/>
+      <w:r>
+        <w:t>values_from</w:t>
+      </w:r>
+      <w:proofErr w:type="spellEnd"/>
+      <w:r>
+        <w:t xml:space="preserve"> = Effort)</w:t>
+      </w:r>
+    </w:p>
+    <w:p/>
+    <w:p>
+      <w:r>
+        <w:t xml:space="preserve">to </w:t>
+      </w:r>
+    </w:p>
+    <w:p/>
+    <w:p>
+      <w:r>
+        <w:t xml:space="preserve">eff_dat.2 &lt;- </w:t>
+      </w:r>
+      <w:proofErr w:type="spellStart"/>
+      <w:r>
+        <w:t>pivot_wider</w:t>
+      </w:r>
+      <w:proofErr w:type="spellEnd"/>
+      <w:r>
+        <w:t>(</w:t>
+      </w:r>
+      <w:proofErr w:type="spellStart"/>
+      <w:r>
+        <w:t>eff_dat</w:t>
+      </w:r>
+      <w:proofErr w:type="spellEnd"/>
+      <w:r>
+        <w:t xml:space="preserve">, </w:t>
+      </w:r>
+      <w:proofErr w:type="spellStart"/>
+      <w:r>
+        <w:t>id_cols</w:t>
+      </w:r>
+      <w:proofErr w:type="spellEnd"/>
+      <w:r>
+        <w:t xml:space="preserve"> = c("</w:t>
+      </w:r>
+      <w:proofErr w:type="spellStart"/>
+      <w:r>
+        <w:t>Sample.Label</w:t>
+      </w:r>
+      <w:proofErr w:type="spellEnd"/>
+      <w:r>
+        <w:t xml:space="preserve">"), </w:t>
+      </w:r>
+      <w:proofErr w:type="spellStart"/>
+      <w:r>
+        <w:t>names_from</w:t>
+      </w:r>
+      <w:proofErr w:type="spellEnd"/>
+      <w:r>
+        <w:t xml:space="preserve"> = </w:t>
+      </w:r>
+      <w:proofErr w:type="spellStart"/>
+      <w:r>
+        <w:t>Region.Label</w:t>
+      </w:r>
+      <w:proofErr w:type="spellEnd"/>
+      <w:r>
+        <w:t>,</w:t>
+      </w:r>
+    </w:p>
+    <w:p>
+      <w:r>
+        <w:t xml:space="preserve">                                 </w:t>
+      </w:r>
+      <w:proofErr w:type="spellStart"/>
+      <w:r>
+        <w:t>values_from</w:t>
+      </w:r>
+      <w:proofErr w:type="spellEnd"/>
+      <w:r>
+        <w:t xml:space="preserve"> = Effort)</w:t>
+      </w:r>
+    </w:p>
+    <w:p/>
+    <w:p/>
+    <w:p>
+      <w:r>
+        <w:t xml:space="preserve">Remove line 113: </w:t>
+      </w:r>
+      <w:proofErr w:type="spellStart"/>
+      <w:r>
+        <w:t>eff_dat</w:t>
+      </w:r>
+      <w:proofErr w:type="spellEnd"/>
+      <w:r>
+        <w:t xml:space="preserve"> &lt;- </w:t>
+      </w:r>
+      <w:proofErr w:type="spellStart"/>
+      <w:r>
+        <w:t>eff_dat</w:t>
+      </w:r>
+      <w:proofErr w:type="spellEnd"/>
+      <w:r>
+        <w:t>[,-1]</w:t>
+      </w:r>
+      <w:r>
+        <w:t xml:space="preserve">      THIS IS NOW REMOVED </w:t>
+      </w:r>
+    </w:p>
+    <w:p>
+      <w:r>
+        <w:t xml:space="preserve">year on line 204 changed </w:t>
+      </w:r>
+      <w:proofErr w:type="spellStart"/>
+      <w:r>
+        <w:t>ot</w:t>
+      </w:r>
+      <w:proofErr w:type="spellEnd"/>
+      <w:r>
+        <w:t xml:space="preserve"> have a capitol letter </w:t>
+      </w:r>
+    </w:p>
+    <w:p/>
+    <w:p>
+      <w:r>
+        <w:t xml:space="preserve">Change Estimate to N on line 291. DON’T KNOW IF THIS IS CORRECT. CARRY ON BUT IF WRONG CHANGE </w:t>
+      </w:r>
+    </w:p>
+    <w:p>
+      <w:r>
+        <w:t xml:space="preserve">Line 349 Estimate changed to N </w:t>
+      </w:r>
+    </w:p>
     <w:sectPr>
       <w:pgSz w:w="11906" w:h="16838"/>
       <w:pgMar w:top="1440" w:right="1440" w:bottom="1440" w:left="1440" w:header="708" w:footer="708" w:gutter="0"/>

</xml_diff>